<commit_message>
Modified the Unit1 Day 10 Activity
Changed the activity at the bottom to be an overnight activity
rather than one to do over a couple of days. Blue text are adds,
Red text are removes, and green text are comments/notes.
</commit_message>
<xml_diff>
--- a/Unit1/InProgress/Unit1 10.docx
+++ b/Unit1/InProgress/Unit1 10.docx
@@ -3479,18 +3479,140 @@
           <w:sz w:val="24"/>
           <w:sz-cs w:val="24"/>
         </w:rPr>
-        <w:t xml:space="preserve">During the next several days, take note of situations when you “generate data”. We’re looking for specific moments when some activity you perform can be observed, recorded and, possibly, combined with similar data from others. Ideally you will carry this paper with you and take notes over the course of your day. To start you off, think about what happens when you ride the bus or make a telephone call or browse a web site!</w:t>
-      </w:r>
-    </w:p>
-    <w:p>
-      <w:pPr/>
-      <w:r>
-        <w:rPr>
-          <w:rFonts w:ascii="Times" w:hAnsi="Times" w:cs="Times"/>
-          <w:sz w:val="24"/>
-          <w:sz-cs w:val="24"/>
-        </w:rPr>
-        <w:t xml:space="preserve">For each entry, list the time of day and describe what you did to generate data.</w:t>
+        <w:t xml:space="preserve">During </w:t>
+      </w:r>
+      <w:r>
+        <w:rPr>
+          <w:rFonts w:ascii="Times" w:hAnsi="Times" w:cs="Times"/>
+          <w:sz w:val="24"/>
+          <w:sz-cs w:val="24"/>
+          <w:color w:val="003DCC"/>
+        </w:rPr>
+        <w:t xml:space="preserve">this evening</w:t>
+      </w:r>
+      <w:r>
+        <w:rPr>
+          <w:rFonts w:ascii="Times" w:hAnsi="Times" w:cs="Times"/>
+          <w:sz w:val="24"/>
+          <w:sz-cs w:val="24"/>
+        </w:rPr>
+        <w:t xml:space="preserve"> </w:t>
+      </w:r>
+      <w:r>
+        <w:rPr>
+          <w:rFonts w:ascii="Times" w:hAnsi="Times" w:cs="Times"/>
+          <w:sz w:val="24"/>
+          <w:sz-cs w:val="24"/>
+          <w:strike/>
+          <w:color w:val="D90B00"/>
+        </w:rPr>
+        <w:t xml:space="preserve">the next several days</w:t>
+      </w:r>
+      <w:r>
+        <w:rPr>
+          <w:rFonts w:ascii="Times" w:hAnsi="Times" w:cs="Times"/>
+          <w:sz w:val="24"/>
+          <w:sz-cs w:val="24"/>
+        </w:rPr>
+        <w:t xml:space="preserve">, take note of situations when you “generate data”. We’re looking for specific moments when some activity you perform can be observed, recorded and, possibly, combined with similar data from others. Ideally you will carry this paper with you </w:t>
+      </w:r>
+      <w:r>
+        <w:rPr>
+          <w:rFonts w:ascii="Times" w:hAnsi="Times" w:cs="Times"/>
+          <w:sz w:val="24"/>
+          <w:sz-cs w:val="24"/>
+          <w:color w:val="558E28"/>
+        </w:rPr>
+        <w:t xml:space="preserve">(Will they be carrying the paper? Or, will they have a digital copy?) </w:t>
+      </w:r>
+      <w:r>
+        <w:rPr>
+          <w:rFonts w:ascii="Times" w:hAnsi="Times" w:cs="Times"/>
+          <w:sz w:val="24"/>
+          <w:sz-cs w:val="24"/>
+        </w:rPr>
+        <w:t xml:space="preserve">and take notes over the course of your </w:t>
+      </w:r>
+      <w:r>
+        <w:rPr>
+          <w:rFonts w:ascii="Times" w:hAnsi="Times" w:cs="Times"/>
+          <w:sz w:val="24"/>
+          <w:sz-cs w:val="24"/>
+          <w:color w:val="003DCC"/>
+        </w:rPr>
+        <w:t xml:space="preserve">evening</w:t>
+      </w:r>
+      <w:r>
+        <w:rPr>
+          <w:rFonts w:ascii="Times" w:hAnsi="Times" w:cs="Times"/>
+          <w:sz w:val="24"/>
+          <w:sz-cs w:val="24"/>
+        </w:rPr>
+        <w:t xml:space="preserve"> </w:t>
+      </w:r>
+      <w:r>
+        <w:rPr>
+          <w:rFonts w:ascii="Times" w:hAnsi="Times" w:cs="Times"/>
+          <w:sz w:val="24"/>
+          <w:sz-cs w:val="24"/>
+          <w:strike/>
+          <w:color w:val="D90B00"/>
+        </w:rPr>
+        <w:t xml:space="preserve">day</w:t>
+      </w:r>
+      <w:r>
+        <w:rPr>
+          <w:rFonts w:ascii="Times" w:hAnsi="Times" w:cs="Times"/>
+          <w:sz w:val="24"/>
+          <w:sz-cs w:val="24"/>
+        </w:rPr>
+        <w:t xml:space="preserve">. To start you off, think about what happens when you ride the bus or make a telephone call or browse a web site!</w:t>
+      </w:r>
+    </w:p>
+    <w:p>
+      <w:pPr/>
+      <w:r>
+        <w:rPr>
+          <w:rFonts w:ascii="Times" w:hAnsi="Times" w:cs="Times"/>
+          <w:sz w:val="24"/>
+          <w:sz-cs w:val="24"/>
+        </w:rPr>
+        <w:t xml:space="preserve">For each entry, list the time </w:t>
+      </w:r>
+      <w:r>
+        <w:rPr>
+          <w:rFonts w:ascii="Times" w:hAnsi="Times" w:cs="Times"/>
+          <w:sz w:val="24"/>
+          <w:sz-cs w:val="24"/>
+          <w:strike/>
+          <w:color w:val="D90B00"/>
+        </w:rPr>
+        <w:t xml:space="preserve">of day</w:t>
+      </w:r>
+      <w:r>
+        <w:rPr>
+          <w:rFonts w:ascii="Times" w:hAnsi="Times" w:cs="Times"/>
+          <w:sz w:val="24"/>
+          <w:sz-cs w:val="24"/>
+        </w:rPr>
+        <w:t xml:space="preserve"> </w:t>
+      </w:r>
+      <w:r>
+        <w:rPr>
+          <w:rFonts w:ascii="Times" w:hAnsi="Times" w:cs="Times"/>
+          <w:sz w:val="24"/>
+          <w:sz-cs w:val="24"/>
+          <w:color w:val="558E28"/>
+        </w:rPr>
+        <w:t xml:space="preserve">(A minor cross out that "removes ripples"by removing questionable context that will leave no indication of tampering)</w:t>
+      </w:r>
+      <w:r>
+        <w:rPr>
+          <w:rFonts w:ascii="Times" w:hAnsi="Times" w:cs="Times"/>
+          <w:sz w:val="24"/>
+          <w:sz-cs w:val="24"/>
+        </w:rPr>
+        <w:t xml:space="preserve"> and describe what you did to generate data.</w:t>
       </w:r>
     </w:p>
     <w:p>

</xml_diff>